<commit_message>
Aregados algunos datos a las tablas de análisis
</commit_message>
<xml_diff>
--- a/docs/Documento Análisis de Algortimos.docx
+++ b/docs/Documento Análisis de Algortimos.docx
@@ -1,10 +1,15 @@
 
 <file path=word/document.xml><?xml version="1.0" encoding="utf-8"?>
-<w:document xmlns:wpc="http://schemas.microsoft.com/office/word/2010/wordprocessingCanvas" xmlns:cx="http://schemas.microsoft.com/office/drawing/2014/chartex" xmlns:cx1="http://schemas.microsoft.com/office/drawing/2015/9/8/chartex" xmlns:mc="http://schemas.openxmlformats.org/markup-compatibility/2006" xmlns:o="urn:schemas-microsoft-com:office:office" xmlns:r="http://schemas.openxmlformats.org/officeDocument/2006/relationships" xmlns:m="http://schemas.openxmlformats.org/officeDocument/2006/math" xmlns:v="urn:schemas-microsoft-com:vml" xmlns:wp14="http://schemas.microsoft.com/office/word/2010/wordprocessingDrawing" xmlns:wp="http://schemas.openxmlformats.org/drawingml/2006/wordprocessingDrawing" xmlns:w10="urn:schemas-microsoft-com:office:word" xmlns:w="http://schemas.openxmlformats.org/wordprocessingml/2006/main" xmlns:w14="http://schemas.microsoft.com/office/word/2010/wordml" xmlns:w15="http://schemas.microsoft.com/office/word/2012/wordml" xmlns:w16se="http://schemas.microsoft.com/office/word/2015/wordml/symex" xmlns:wpg="http://schemas.microsoft.com/office/word/2010/wordprocessingGroup" xmlns:wpi="http://schemas.microsoft.com/office/word/2010/wordprocessingInk" xmlns:wne="http://schemas.microsoft.com/office/word/2006/wordml" xmlns:wps="http://schemas.microsoft.com/office/word/2010/wordprocessingShape" mc:Ignorable="w14 w15 w16se wp14">
+<w:document xmlns:wpc="http://schemas.microsoft.com/office/word/2010/wordprocessingCanvas" xmlns:cx="http://schemas.microsoft.com/office/drawing/2014/chartex" xmlns:cx1="http://schemas.microsoft.com/office/drawing/2015/9/8/chartex" xmlns:cx2="http://schemas.microsoft.com/office/drawing/2015/10/21/chartex" xmlns:cx3="http://schemas.microsoft.com/office/drawing/2016/5/9/chartex" xmlns:cx4="http://schemas.microsoft.com/office/drawing/2016/5/10/chartex" xmlns:cx5="http://schemas.microsoft.com/office/drawing/2016/5/11/chartex" xmlns:cx6="http://schemas.microsoft.com/office/drawing/2016/5/12/chartex" xmlns:cx7="http://schemas.microsoft.com/office/drawing/2016/5/13/chartex" xmlns:cx8="http://schemas.microsoft.com/office/drawing/2016/5/14/chartex" xmlns:mc="http://schemas.openxmlformats.org/markup-compatibility/2006" xmlns:aink="http://schemas.microsoft.com/office/drawing/2016/ink" xmlns:am3d="http://schemas.microsoft.com/office/drawing/2017/model3d" xmlns:o="urn:schemas-microsoft-com:office:office" xmlns:r="http://schemas.openxmlformats.org/officeDocument/2006/relationships" xmlns:m="http://schemas.openxmlformats.org/officeDocument/2006/math" xmlns:v="urn:schemas-microsoft-com:vml" xmlns:wp14="http://schemas.microsoft.com/office/word/2010/wordprocessingDrawing" xmlns:wp="http://schemas.openxmlformats.org/drawingml/2006/wordprocessingDrawing" xmlns:w10="urn:schemas-microsoft-com:office:word" xmlns:w="http://schemas.openxmlformats.org/wordprocessingml/2006/main" xmlns:w14="http://schemas.microsoft.com/office/word/2010/wordml" xmlns:w15="http://schemas.microsoft.com/office/word/2012/wordml" xmlns:w16cid="http://schemas.microsoft.com/office/word/2016/wordml/cid" xmlns:w16se="http://schemas.microsoft.com/office/word/2015/wordml/symex" xmlns:wpg="http://schemas.microsoft.com/office/word/2010/wordprocessingGroup" xmlns:wpi="http://schemas.microsoft.com/office/word/2010/wordprocessingInk" xmlns:wne="http://schemas.microsoft.com/office/word/2006/wordml" xmlns:wps="http://schemas.microsoft.com/office/word/2010/wordprocessingShape" mc:Ignorable="w14 w15 w16se w16cid wp14">
   <w:body>
+    <w:p>
+      <w:r>
+        <w:t>Caso general:</w:t>
+      </w:r>
+    </w:p>
     <w:tbl>
       <w:tblPr>
-        <w:tblStyle w:val="Tablaconcuadrcula"/>
+        <w:tblStyle w:val="TableGrid"/>
         <w:tblW w:w="0" w:type="auto"/>
         <w:tblLook w:val="04A0" w:firstRow="1" w:lastRow="0" w:firstColumn="1" w:lastColumn="0" w:noHBand="0" w:noVBand="1"/>
       </w:tblPr>
@@ -76,12 +81,329 @@
             <w:tcW w:w="1766" w:type="dxa"/>
           </w:tcPr>
           <w:p>
+            <w:r>
+              <w:t>Quicksort (</w:t>
+            </w:r>
             <w:proofErr w:type="spellStart"/>
             <w:r>
-              <w:t>Quicksort</w:t>
+              <w:t>mseg</w:t>
             </w:r>
             <w:proofErr w:type="spellEnd"/>
             <w:r>
+              <w:t xml:space="preserve">) </w:t>
+            </w:r>
+          </w:p>
+        </w:tc>
+      </w:tr>
+      <w:tr>
+        <w:tc>
+          <w:tcPr>
+            <w:tcW w:w="1765" w:type="dxa"/>
+          </w:tcPr>
+          <w:p>
+            <w:r>
+              <w:t>30.000</w:t>
+            </w:r>
+          </w:p>
+        </w:tc>
+        <w:tc>
+          <w:tcPr>
+            <w:tcW w:w="1765" w:type="dxa"/>
+          </w:tcPr>
+          <w:p/>
+        </w:tc>
+        <w:tc>
+          <w:tcPr>
+            <w:tcW w:w="1766" w:type="dxa"/>
+          </w:tcPr>
+          <w:p>
+            <w:r>
+              <w:t>1351</w:t>
+            </w:r>
+          </w:p>
+        </w:tc>
+        <w:tc>
+          <w:tcPr>
+            <w:tcW w:w="1766" w:type="dxa"/>
+          </w:tcPr>
+          <w:p/>
+        </w:tc>
+      </w:tr>
+      <w:tr>
+        <w:tc>
+          <w:tcPr>
+            <w:tcW w:w="1765" w:type="dxa"/>
+          </w:tcPr>
+          <w:p>
+            <w:r>
+              <w:t>60.000</w:t>
+            </w:r>
+          </w:p>
+        </w:tc>
+        <w:tc>
+          <w:tcPr>
+            <w:tcW w:w="1765" w:type="dxa"/>
+          </w:tcPr>
+          <w:p/>
+        </w:tc>
+        <w:tc>
+          <w:tcPr>
+            <w:tcW w:w="1766" w:type="dxa"/>
+          </w:tcPr>
+          <w:p>
+            <w:r>
+              <w:t>2762</w:t>
+            </w:r>
+          </w:p>
+        </w:tc>
+        <w:tc>
+          <w:tcPr>
+            <w:tcW w:w="1766" w:type="dxa"/>
+          </w:tcPr>
+          <w:p/>
+        </w:tc>
+      </w:tr>
+      <w:tr>
+        <w:tc>
+          <w:tcPr>
+            <w:tcW w:w="1765" w:type="dxa"/>
+          </w:tcPr>
+          <w:p>
+            <w:r>
+              <w:t>90.000</w:t>
+            </w:r>
+          </w:p>
+        </w:tc>
+        <w:tc>
+          <w:tcPr>
+            <w:tcW w:w="1765" w:type="dxa"/>
+          </w:tcPr>
+          <w:p/>
+        </w:tc>
+        <w:tc>
+          <w:tcPr>
+            <w:tcW w:w="1766" w:type="dxa"/>
+          </w:tcPr>
+          <w:p>
+            <w:r>
+              <w:t>3955</w:t>
+            </w:r>
+          </w:p>
+        </w:tc>
+        <w:tc>
+          <w:tcPr>
+            <w:tcW w:w="1766" w:type="dxa"/>
+          </w:tcPr>
+          <w:p/>
+        </w:tc>
+      </w:tr>
+      <w:tr>
+        <w:tc>
+          <w:tcPr>
+            <w:tcW w:w="1765" w:type="dxa"/>
+          </w:tcPr>
+          <w:p>
+            <w:r>
+              <w:t>120.000</w:t>
+            </w:r>
+          </w:p>
+        </w:tc>
+        <w:tc>
+          <w:tcPr>
+            <w:tcW w:w="1765" w:type="dxa"/>
+          </w:tcPr>
+          <w:p/>
+        </w:tc>
+        <w:tc>
+          <w:tcPr>
+            <w:tcW w:w="1766" w:type="dxa"/>
+          </w:tcPr>
+          <w:p>
+            <w:r>
+              <w:t>5205</w:t>
+            </w:r>
+          </w:p>
+        </w:tc>
+        <w:tc>
+          <w:tcPr>
+            <w:tcW w:w="1766" w:type="dxa"/>
+          </w:tcPr>
+          <w:p/>
+        </w:tc>
+      </w:tr>
+      <w:tr>
+        <w:tc>
+          <w:tcPr>
+            <w:tcW w:w="1765" w:type="dxa"/>
+          </w:tcPr>
+          <w:p>
+            <w:r>
+              <w:t>150.000</w:t>
+            </w:r>
+          </w:p>
+        </w:tc>
+        <w:tc>
+          <w:tcPr>
+            <w:tcW w:w="1765" w:type="dxa"/>
+          </w:tcPr>
+          <w:p/>
+        </w:tc>
+        <w:tc>
+          <w:tcPr>
+            <w:tcW w:w="1766" w:type="dxa"/>
+          </w:tcPr>
+          <w:p>
+            <w:r>
+              <w:t>6278</w:t>
+            </w:r>
+          </w:p>
+        </w:tc>
+        <w:tc>
+          <w:tcPr>
+            <w:tcW w:w="1766" w:type="dxa"/>
+          </w:tcPr>
+          <w:p/>
+        </w:tc>
+      </w:tr>
+      <w:tr>
+        <w:tc>
+          <w:tcPr>
+            <w:tcW w:w="1765" w:type="dxa"/>
+          </w:tcPr>
+          <w:p>
+            <w:r>
+              <w:t>180.000</w:t>
+            </w:r>
+          </w:p>
+        </w:tc>
+        <w:tc>
+          <w:tcPr>
+            <w:tcW w:w="1765" w:type="dxa"/>
+          </w:tcPr>
+          <w:p/>
+        </w:tc>
+        <w:tc>
+          <w:tcPr>
+            <w:tcW w:w="1766" w:type="dxa"/>
+          </w:tcPr>
+          <w:p>
+            <w:r>
+              <w:t>7700</w:t>
+            </w:r>
+          </w:p>
+        </w:tc>
+        <w:tc>
+          <w:tcPr>
+            <w:tcW w:w="1766" w:type="dxa"/>
+          </w:tcPr>
+          <w:p/>
+        </w:tc>
+      </w:tr>
+      <w:tr>
+        <w:tc>
+          <w:tcPr>
+            <w:tcW w:w="1765" w:type="dxa"/>
+          </w:tcPr>
+          <w:p>
+            <w:r>
+              <w:t>210.000</w:t>
+            </w:r>
+          </w:p>
+        </w:tc>
+        <w:tc>
+          <w:tcPr>
+            <w:tcW w:w="1765" w:type="dxa"/>
+          </w:tcPr>
+          <w:p/>
+        </w:tc>
+        <w:tc>
+          <w:tcPr>
+            <w:tcW w:w="1766" w:type="dxa"/>
+          </w:tcPr>
+          <w:p>
+            <w:r>
+              <w:t>25378</w:t>
+            </w:r>
+          </w:p>
+        </w:tc>
+        <w:tc>
+          <w:tcPr>
+            <w:tcW w:w="1766" w:type="dxa"/>
+          </w:tcPr>
+          <w:p/>
+        </w:tc>
+      </w:tr>
+      <w:tr>
+        <w:tc>
+          <w:tcPr>
+            <w:tcW w:w="1765" w:type="dxa"/>
+          </w:tcPr>
+          <w:p>
+            <w:r>
+              <w:t>240.000</w:t>
+            </w:r>
+          </w:p>
+        </w:tc>
+        <w:tc>
+          <w:tcPr>
+            <w:tcW w:w="1765" w:type="dxa"/>
+          </w:tcPr>
+          <w:p/>
+        </w:tc>
+        <w:tc>
+          <w:tcPr>
+            <w:tcW w:w="1766" w:type="dxa"/>
+          </w:tcPr>
+          <w:p/>
+        </w:tc>
+        <w:tc>
+          <w:tcPr>
+            <w:tcW w:w="1766" w:type="dxa"/>
+          </w:tcPr>
+          <w:p/>
+        </w:tc>
+      </w:tr>
+    </w:tbl>
+    <w:p/>
+    <w:p>
+      <w:r>
+        <w:t>Ordenamiento ascendente:</w:t>
+      </w:r>
+    </w:p>
+    <w:tbl>
+      <w:tblPr>
+        <w:tblStyle w:val="TableGrid"/>
+        <w:tblW w:w="0" w:type="auto"/>
+        <w:tblLook w:val="04A0" w:firstRow="1" w:lastRow="0" w:firstColumn="1" w:lastColumn="0" w:noHBand="0" w:noVBand="1"/>
+      </w:tblPr>
+      <w:tblGrid>
+        <w:gridCol w:w="1765"/>
+        <w:gridCol w:w="1765"/>
+        <w:gridCol w:w="1766"/>
+        <w:gridCol w:w="1766"/>
+      </w:tblGrid>
+      <w:tr>
+        <w:tc>
+          <w:tcPr>
+            <w:tcW w:w="1765" w:type="dxa"/>
+          </w:tcPr>
+          <w:p>
+            <w:r>
+              <w:t>Tamaño muestra</w:t>
+            </w:r>
+          </w:p>
+        </w:tc>
+        <w:tc>
+          <w:tcPr>
+            <w:tcW w:w="1765" w:type="dxa"/>
+          </w:tcPr>
+          <w:p>
+            <w:proofErr w:type="spellStart"/>
+            <w:r>
+              <w:t>Shellsort</w:t>
+            </w:r>
+            <w:proofErr w:type="spellEnd"/>
+            <w:r>
               <w:t xml:space="preserve"> (</w:t>
             </w:r>
             <w:proofErr w:type="spellStart"/>
@@ -94,6 +416,77 @@
             </w:r>
           </w:p>
         </w:tc>
+        <w:tc>
+          <w:tcPr>
+            <w:tcW w:w="1766" w:type="dxa"/>
+          </w:tcPr>
+          <w:p>
+            <w:proofErr w:type="spellStart"/>
+            <w:r>
+              <w:t>Mergesort</w:t>
+            </w:r>
+            <w:proofErr w:type="spellEnd"/>
+            <w:r>
+              <w:t xml:space="preserve"> (</w:t>
+            </w:r>
+            <w:proofErr w:type="spellStart"/>
+            <w:r>
+              <w:t>mseg</w:t>
+            </w:r>
+            <w:proofErr w:type="spellEnd"/>
+            <w:r>
+              <w:t xml:space="preserve">) </w:t>
+            </w:r>
+          </w:p>
+        </w:tc>
+        <w:tc>
+          <w:tcPr>
+            <w:tcW w:w="1766" w:type="dxa"/>
+          </w:tcPr>
+          <w:p>
+            <w:r>
+              <w:t>Quicksort (</w:t>
+            </w:r>
+            <w:proofErr w:type="spellStart"/>
+            <w:r>
+              <w:t>mseg</w:t>
+            </w:r>
+            <w:proofErr w:type="spellEnd"/>
+            <w:r>
+              <w:t xml:space="preserve">) </w:t>
+            </w:r>
+          </w:p>
+        </w:tc>
+      </w:tr>
+      <w:tr>
+        <w:tc>
+          <w:tcPr>
+            <w:tcW w:w="1765" w:type="dxa"/>
+          </w:tcPr>
+          <w:p>
+            <w:r>
+              <w:t>30.000</w:t>
+            </w:r>
+          </w:p>
+        </w:tc>
+        <w:tc>
+          <w:tcPr>
+            <w:tcW w:w="1765" w:type="dxa"/>
+          </w:tcPr>
+          <w:p/>
+        </w:tc>
+        <w:tc>
+          <w:tcPr>
+            <w:tcW w:w="1766" w:type="dxa"/>
+          </w:tcPr>
+          <w:p/>
+        </w:tc>
+        <w:tc>
+          <w:tcPr>
+            <w:tcW w:w="1766" w:type="dxa"/>
+          </w:tcPr>
+          <w:p/>
+        </w:tc>
       </w:tr>
       <w:tr>
         <w:tc>
@@ -266,7 +659,350 @@
           <w:tcPr>
             <w:tcW w:w="1766" w:type="dxa"/>
           </w:tcPr>
-          <w:p/>
+          <w:p>
+            <w:r>
+              <w:t>14504</w:t>
+            </w:r>
+          </w:p>
+        </w:tc>
+        <w:tc>
+          <w:tcPr>
+            <w:tcW w:w="1766" w:type="dxa"/>
+          </w:tcPr>
+          <w:p/>
+        </w:tc>
+      </w:tr>
+      <w:tr>
+        <w:tc>
+          <w:tcPr>
+            <w:tcW w:w="1765" w:type="dxa"/>
+          </w:tcPr>
+          <w:p>
+            <w:r>
+              <w:t>240.000</w:t>
+            </w:r>
+          </w:p>
+        </w:tc>
+        <w:tc>
+          <w:tcPr>
+            <w:tcW w:w="1765" w:type="dxa"/>
+          </w:tcPr>
+          <w:p/>
+        </w:tc>
+        <w:tc>
+          <w:tcPr>
+            <w:tcW w:w="1766" w:type="dxa"/>
+          </w:tcPr>
+          <w:p/>
+        </w:tc>
+        <w:tc>
+          <w:tcPr>
+            <w:tcW w:w="1766" w:type="dxa"/>
+          </w:tcPr>
+          <w:p/>
+        </w:tc>
+      </w:tr>
+    </w:tbl>
+    <w:p/>
+    <w:p>
+      <w:r>
+        <w:t>Ordenamiento descendente:</w:t>
+      </w:r>
+    </w:p>
+    <w:tbl>
+      <w:tblPr>
+        <w:tblStyle w:val="TableGrid"/>
+        <w:tblW w:w="0" w:type="auto"/>
+        <w:tblLook w:val="04A0" w:firstRow="1" w:lastRow="0" w:firstColumn="1" w:lastColumn="0" w:noHBand="0" w:noVBand="1"/>
+      </w:tblPr>
+      <w:tblGrid>
+        <w:gridCol w:w="1765"/>
+        <w:gridCol w:w="1765"/>
+        <w:gridCol w:w="1766"/>
+        <w:gridCol w:w="1766"/>
+      </w:tblGrid>
+      <w:tr>
+        <w:tc>
+          <w:tcPr>
+            <w:tcW w:w="1765" w:type="dxa"/>
+          </w:tcPr>
+          <w:p>
+            <w:r>
+              <w:t>Tamaño muestra</w:t>
+            </w:r>
+          </w:p>
+        </w:tc>
+        <w:tc>
+          <w:tcPr>
+            <w:tcW w:w="1765" w:type="dxa"/>
+          </w:tcPr>
+          <w:p>
+            <w:proofErr w:type="spellStart"/>
+            <w:r>
+              <w:t>Shellsort</w:t>
+            </w:r>
+            <w:proofErr w:type="spellEnd"/>
+            <w:r>
+              <w:t xml:space="preserve"> (</w:t>
+            </w:r>
+            <w:proofErr w:type="spellStart"/>
+            <w:r>
+              <w:t>mseg</w:t>
+            </w:r>
+            <w:proofErr w:type="spellEnd"/>
+            <w:r>
+              <w:t xml:space="preserve">) </w:t>
+            </w:r>
+          </w:p>
+        </w:tc>
+        <w:tc>
+          <w:tcPr>
+            <w:tcW w:w="1766" w:type="dxa"/>
+          </w:tcPr>
+          <w:p>
+            <w:proofErr w:type="spellStart"/>
+            <w:r>
+              <w:t>Mergesort</w:t>
+            </w:r>
+            <w:proofErr w:type="spellEnd"/>
+            <w:r>
+              <w:t xml:space="preserve"> (</w:t>
+            </w:r>
+            <w:proofErr w:type="spellStart"/>
+            <w:r>
+              <w:t>mseg</w:t>
+            </w:r>
+            <w:proofErr w:type="spellEnd"/>
+            <w:r>
+              <w:t xml:space="preserve">) </w:t>
+            </w:r>
+          </w:p>
+        </w:tc>
+        <w:tc>
+          <w:tcPr>
+            <w:tcW w:w="1766" w:type="dxa"/>
+          </w:tcPr>
+          <w:p>
+            <w:r>
+              <w:t>Quicksort (</w:t>
+            </w:r>
+            <w:proofErr w:type="spellStart"/>
+            <w:r>
+              <w:t>mseg</w:t>
+            </w:r>
+            <w:proofErr w:type="spellEnd"/>
+            <w:r>
+              <w:t xml:space="preserve">) </w:t>
+            </w:r>
+          </w:p>
+        </w:tc>
+      </w:tr>
+      <w:tr>
+        <w:tc>
+          <w:tcPr>
+            <w:tcW w:w="1765" w:type="dxa"/>
+          </w:tcPr>
+          <w:p>
+            <w:r>
+              <w:t>30.000</w:t>
+            </w:r>
+          </w:p>
+        </w:tc>
+        <w:tc>
+          <w:tcPr>
+            <w:tcW w:w="1765" w:type="dxa"/>
+          </w:tcPr>
+          <w:p/>
+        </w:tc>
+        <w:tc>
+          <w:tcPr>
+            <w:tcW w:w="1766" w:type="dxa"/>
+          </w:tcPr>
+          <w:p/>
+        </w:tc>
+        <w:tc>
+          <w:tcPr>
+            <w:tcW w:w="1766" w:type="dxa"/>
+          </w:tcPr>
+          <w:p/>
+        </w:tc>
+      </w:tr>
+      <w:tr>
+        <w:tc>
+          <w:tcPr>
+            <w:tcW w:w="1765" w:type="dxa"/>
+          </w:tcPr>
+          <w:p>
+            <w:r>
+              <w:t>60.000</w:t>
+            </w:r>
+          </w:p>
+        </w:tc>
+        <w:tc>
+          <w:tcPr>
+            <w:tcW w:w="1765" w:type="dxa"/>
+          </w:tcPr>
+          <w:p/>
+        </w:tc>
+        <w:tc>
+          <w:tcPr>
+            <w:tcW w:w="1766" w:type="dxa"/>
+          </w:tcPr>
+          <w:p/>
+        </w:tc>
+        <w:tc>
+          <w:tcPr>
+            <w:tcW w:w="1766" w:type="dxa"/>
+          </w:tcPr>
+          <w:p/>
+        </w:tc>
+      </w:tr>
+      <w:tr>
+        <w:tc>
+          <w:tcPr>
+            <w:tcW w:w="1765" w:type="dxa"/>
+          </w:tcPr>
+          <w:p>
+            <w:r>
+              <w:t>90.000</w:t>
+            </w:r>
+          </w:p>
+        </w:tc>
+        <w:tc>
+          <w:tcPr>
+            <w:tcW w:w="1765" w:type="dxa"/>
+          </w:tcPr>
+          <w:p/>
+        </w:tc>
+        <w:tc>
+          <w:tcPr>
+            <w:tcW w:w="1766" w:type="dxa"/>
+          </w:tcPr>
+          <w:p/>
+        </w:tc>
+        <w:tc>
+          <w:tcPr>
+            <w:tcW w:w="1766" w:type="dxa"/>
+          </w:tcPr>
+          <w:p/>
+        </w:tc>
+      </w:tr>
+      <w:tr>
+        <w:tc>
+          <w:tcPr>
+            <w:tcW w:w="1765" w:type="dxa"/>
+          </w:tcPr>
+          <w:p>
+            <w:r>
+              <w:t>120.000</w:t>
+            </w:r>
+          </w:p>
+        </w:tc>
+        <w:tc>
+          <w:tcPr>
+            <w:tcW w:w="1765" w:type="dxa"/>
+          </w:tcPr>
+          <w:p/>
+        </w:tc>
+        <w:tc>
+          <w:tcPr>
+            <w:tcW w:w="1766" w:type="dxa"/>
+          </w:tcPr>
+          <w:p/>
+        </w:tc>
+        <w:tc>
+          <w:tcPr>
+            <w:tcW w:w="1766" w:type="dxa"/>
+          </w:tcPr>
+          <w:p/>
+        </w:tc>
+      </w:tr>
+      <w:tr>
+        <w:tc>
+          <w:tcPr>
+            <w:tcW w:w="1765" w:type="dxa"/>
+          </w:tcPr>
+          <w:p>
+            <w:r>
+              <w:t>150.000</w:t>
+            </w:r>
+          </w:p>
+        </w:tc>
+        <w:tc>
+          <w:tcPr>
+            <w:tcW w:w="1765" w:type="dxa"/>
+          </w:tcPr>
+          <w:p/>
+        </w:tc>
+        <w:tc>
+          <w:tcPr>
+            <w:tcW w:w="1766" w:type="dxa"/>
+          </w:tcPr>
+          <w:p/>
+        </w:tc>
+        <w:tc>
+          <w:tcPr>
+            <w:tcW w:w="1766" w:type="dxa"/>
+          </w:tcPr>
+          <w:p/>
+        </w:tc>
+      </w:tr>
+      <w:tr>
+        <w:tc>
+          <w:tcPr>
+            <w:tcW w:w="1765" w:type="dxa"/>
+          </w:tcPr>
+          <w:p>
+            <w:r>
+              <w:t>180.000</w:t>
+            </w:r>
+          </w:p>
+        </w:tc>
+        <w:tc>
+          <w:tcPr>
+            <w:tcW w:w="1765" w:type="dxa"/>
+          </w:tcPr>
+          <w:p/>
+        </w:tc>
+        <w:tc>
+          <w:tcPr>
+            <w:tcW w:w="1766" w:type="dxa"/>
+          </w:tcPr>
+          <w:p/>
+        </w:tc>
+        <w:tc>
+          <w:tcPr>
+            <w:tcW w:w="1766" w:type="dxa"/>
+          </w:tcPr>
+          <w:p/>
+        </w:tc>
+      </w:tr>
+      <w:tr>
+        <w:tc>
+          <w:tcPr>
+            <w:tcW w:w="1765" w:type="dxa"/>
+          </w:tcPr>
+          <w:p>
+            <w:r>
+              <w:t>210.000</w:t>
+            </w:r>
+          </w:p>
+        </w:tc>
+        <w:tc>
+          <w:tcPr>
+            <w:tcW w:w="1765" w:type="dxa"/>
+          </w:tcPr>
+          <w:p/>
+        </w:tc>
+        <w:tc>
+          <w:tcPr>
+            <w:tcW w:w="1766" w:type="dxa"/>
+          </w:tcPr>
+          <w:p>
+            <w:r>
+              <w:t>13529</w:t>
+            </w:r>
+          </w:p>
         </w:tc>
         <w:tc>
           <w:tcPr>
@@ -329,8 +1065,6 @@
       <w:r>
         <w:t xml:space="preserve">Estable: </w:t>
       </w:r>
-      <w:bookmarkStart w:id="0" w:name="_GoBack"/>
-      <w:bookmarkEnd w:id="0"/>
     </w:p>
     <w:sectPr>
       <w:pgSz w:w="12240" w:h="15840"/>
@@ -342,8 +1076,58 @@
 </w:document>
 </file>
 
+<file path=word/endnotes.xml><?xml version="1.0" encoding="utf-8"?>
+<w:endnotes xmlns:wpc="http://schemas.microsoft.com/office/word/2010/wordprocessingCanvas" xmlns:cx="http://schemas.microsoft.com/office/drawing/2014/chartex" xmlns:cx1="http://schemas.microsoft.com/office/drawing/2015/9/8/chartex" xmlns:cx2="http://schemas.microsoft.com/office/drawing/2015/10/21/chartex" xmlns:cx3="http://schemas.microsoft.com/office/drawing/2016/5/9/chartex" xmlns:cx4="http://schemas.microsoft.com/office/drawing/2016/5/10/chartex" xmlns:cx5="http://schemas.microsoft.com/office/drawing/2016/5/11/chartex" xmlns:cx6="http://schemas.microsoft.com/office/drawing/2016/5/12/chartex" xmlns:cx7="http://schemas.microsoft.com/office/drawing/2016/5/13/chartex" xmlns:cx8="http://schemas.microsoft.com/office/drawing/2016/5/14/chartex" xmlns:mc="http://schemas.openxmlformats.org/markup-compatibility/2006" xmlns:aink="http://schemas.microsoft.com/office/drawing/2016/ink" xmlns:am3d="http://schemas.microsoft.com/office/drawing/2017/model3d" xmlns:o="urn:schemas-microsoft-com:office:office" xmlns:r="http://schemas.openxmlformats.org/officeDocument/2006/relationships" xmlns:m="http://schemas.openxmlformats.org/officeDocument/2006/math" xmlns:v="urn:schemas-microsoft-com:vml" xmlns:wp14="http://schemas.microsoft.com/office/word/2010/wordprocessingDrawing" xmlns:wp="http://schemas.openxmlformats.org/drawingml/2006/wordprocessingDrawing" xmlns:w10="urn:schemas-microsoft-com:office:word" xmlns:w="http://schemas.openxmlformats.org/wordprocessingml/2006/main" xmlns:w14="http://schemas.microsoft.com/office/word/2010/wordml" xmlns:w15="http://schemas.microsoft.com/office/word/2012/wordml" xmlns:w16cid="http://schemas.microsoft.com/office/word/2016/wordml/cid" xmlns:w16se="http://schemas.microsoft.com/office/word/2015/wordml/symex" xmlns:wpg="http://schemas.microsoft.com/office/word/2010/wordprocessingGroup" xmlns:wpi="http://schemas.microsoft.com/office/word/2010/wordprocessingInk" xmlns:wne="http://schemas.microsoft.com/office/word/2006/wordml" xmlns:wps="http://schemas.microsoft.com/office/word/2010/wordprocessingShape" mc:Ignorable="w14 w15 w16se w16cid wp14">
+  <w:endnote w:type="separator" w:id="-1">
+    <w:p>
+      <w:pPr>
+        <w:spacing w:after="0" w:line="240" w:lineRule="auto"/>
+      </w:pPr>
+      <w:r>
+        <w:separator/>
+      </w:r>
+    </w:p>
+  </w:endnote>
+  <w:endnote w:type="continuationSeparator" w:id="0">
+    <w:p>
+      <w:pPr>
+        <w:spacing w:after="0" w:line="240" w:lineRule="auto"/>
+      </w:pPr>
+      <w:r>
+        <w:continuationSeparator/>
+      </w:r>
+    </w:p>
+  </w:endnote>
+</w:endnotes>
+</file>
+
+<file path=word/footnotes.xml><?xml version="1.0" encoding="utf-8"?>
+<w:footnotes xmlns:wpc="http://schemas.microsoft.com/office/word/2010/wordprocessingCanvas" xmlns:cx="http://schemas.microsoft.com/office/drawing/2014/chartex" xmlns:cx1="http://schemas.microsoft.com/office/drawing/2015/9/8/chartex" xmlns:cx2="http://schemas.microsoft.com/office/drawing/2015/10/21/chartex" xmlns:cx3="http://schemas.microsoft.com/office/drawing/2016/5/9/chartex" xmlns:cx4="http://schemas.microsoft.com/office/drawing/2016/5/10/chartex" xmlns:cx5="http://schemas.microsoft.com/office/drawing/2016/5/11/chartex" xmlns:cx6="http://schemas.microsoft.com/office/drawing/2016/5/12/chartex" xmlns:cx7="http://schemas.microsoft.com/office/drawing/2016/5/13/chartex" xmlns:cx8="http://schemas.microsoft.com/office/drawing/2016/5/14/chartex" xmlns:mc="http://schemas.openxmlformats.org/markup-compatibility/2006" xmlns:aink="http://schemas.microsoft.com/office/drawing/2016/ink" xmlns:am3d="http://schemas.microsoft.com/office/drawing/2017/model3d" xmlns:o="urn:schemas-microsoft-com:office:office" xmlns:r="http://schemas.openxmlformats.org/officeDocument/2006/relationships" xmlns:m="http://schemas.openxmlformats.org/officeDocument/2006/math" xmlns:v="urn:schemas-microsoft-com:vml" xmlns:wp14="http://schemas.microsoft.com/office/word/2010/wordprocessingDrawing" xmlns:wp="http://schemas.openxmlformats.org/drawingml/2006/wordprocessingDrawing" xmlns:w10="urn:schemas-microsoft-com:office:word" xmlns:w="http://schemas.openxmlformats.org/wordprocessingml/2006/main" xmlns:w14="http://schemas.microsoft.com/office/word/2010/wordml" xmlns:w15="http://schemas.microsoft.com/office/word/2012/wordml" xmlns:w16cid="http://schemas.microsoft.com/office/word/2016/wordml/cid" xmlns:w16se="http://schemas.microsoft.com/office/word/2015/wordml/symex" xmlns:wpg="http://schemas.microsoft.com/office/word/2010/wordprocessingGroup" xmlns:wpi="http://schemas.microsoft.com/office/word/2010/wordprocessingInk" xmlns:wne="http://schemas.microsoft.com/office/word/2006/wordml" xmlns:wps="http://schemas.microsoft.com/office/word/2010/wordprocessingShape" mc:Ignorable="w14 w15 w16se w16cid wp14">
+  <w:footnote w:type="separator" w:id="-1">
+    <w:p>
+      <w:pPr>
+        <w:spacing w:after="0" w:line="240" w:lineRule="auto"/>
+      </w:pPr>
+      <w:r>
+        <w:separator/>
+      </w:r>
+    </w:p>
+  </w:footnote>
+  <w:footnote w:type="continuationSeparator" w:id="0">
+    <w:p>
+      <w:pPr>
+        <w:spacing w:after="0" w:line="240" w:lineRule="auto"/>
+      </w:pPr>
+      <w:r>
+        <w:continuationSeparator/>
+      </w:r>
+    </w:p>
+  </w:footnote>
+</w:footnotes>
+</file>
+
 <file path=word/styles.xml><?xml version="1.0" encoding="utf-8"?>
-<w:styles xmlns:mc="http://schemas.openxmlformats.org/markup-compatibility/2006" xmlns:r="http://schemas.openxmlformats.org/officeDocument/2006/relationships" xmlns:w="http://schemas.openxmlformats.org/wordprocessingml/2006/main" xmlns:w14="http://schemas.microsoft.com/office/word/2010/wordml" xmlns:w15="http://schemas.microsoft.com/office/word/2012/wordml" xmlns:w16se="http://schemas.microsoft.com/office/word/2015/wordml/symex" mc:Ignorable="w14 w15 w16se">
+<w:styles xmlns:mc="http://schemas.openxmlformats.org/markup-compatibility/2006" xmlns:r="http://schemas.openxmlformats.org/officeDocument/2006/relationships" xmlns:w="http://schemas.openxmlformats.org/wordprocessingml/2006/main" xmlns:w14="http://schemas.microsoft.com/office/word/2010/wordml" xmlns:w15="http://schemas.microsoft.com/office/word/2012/wordml" xmlns:w16cid="http://schemas.microsoft.com/office/word/2016/wordml/cid" xmlns:w16se="http://schemas.microsoft.com/office/word/2015/wordml/symex" mc:Ignorable="w14 w15 w16se w16cid">
   <w:docDefaults>
     <w:rPrDefault>
       <w:rPr>
@@ -359,7 +1143,7 @@
       </w:pPr>
     </w:pPrDefault>
   </w:docDefaults>
-  <w:latentStyles w:defLockedState="0" w:defUIPriority="99" w:defSemiHidden="0" w:defUnhideWhenUsed="0" w:defQFormat="0" w:count="371">
+  <w:latentStyles w:defLockedState="0" w:defUIPriority="99" w:defSemiHidden="0" w:defUnhideWhenUsed="0" w:defQFormat="0" w:count="375">
     <w:lsdException w:name="Normal" w:uiPriority="0" w:qFormat="1"/>
     <w:lsdException w:name="heading 1" w:uiPriority="9" w:qFormat="1"/>
     <w:lsdException w:name="heading 2" w:semiHidden="1" w:uiPriority="9" w:unhideWhenUsed="1" w:qFormat="1"/>
@@ -465,7 +1249,6 @@
     <w:lsdException w:name="HTML Sample" w:semiHidden="1" w:unhideWhenUsed="1"/>
     <w:lsdException w:name="HTML Typewriter" w:semiHidden="1" w:unhideWhenUsed="1"/>
     <w:lsdException w:name="HTML Variable" w:semiHidden="1" w:unhideWhenUsed="1"/>
-    <w:lsdException w:name="Normal Table" w:semiHidden="1" w:unhideWhenUsed="1"/>
     <w:lsdException w:name="annotation subject" w:semiHidden="1" w:unhideWhenUsed="1"/>
     <w:lsdException w:name="No List" w:semiHidden="1" w:unhideWhenUsed="1"/>
     <w:lsdException w:name="Outline List 1" w:semiHidden="1" w:unhideWhenUsed="1"/>
@@ -509,10 +1292,8 @@
     <w:lsdException w:name="Table Elegant" w:semiHidden="1" w:unhideWhenUsed="1"/>
     <w:lsdException w:name="Table Professional" w:semiHidden="1" w:unhideWhenUsed="1"/>
     <w:lsdException w:name="Table Subtle 1" w:semiHidden="1" w:unhideWhenUsed="1"/>
-    <w:lsdException w:name="Table Subtle 2" w:semiHidden="1" w:unhideWhenUsed="1"/>
     <w:lsdException w:name="Table Web 1" w:semiHidden="1" w:unhideWhenUsed="1"/>
     <w:lsdException w:name="Table Web 2" w:semiHidden="1" w:unhideWhenUsed="1"/>
-    <w:lsdException w:name="Table Web 3" w:semiHidden="1" w:unhideWhenUsed="1"/>
     <w:lsdException w:name="Balloon Text" w:semiHidden="1" w:unhideWhenUsed="1"/>
     <w:lsdException w:name="Table Grid" w:uiPriority="39"/>
     <w:lsdException w:name="Table Theme" w:semiHidden="1" w:unhideWhenUsed="1"/>
@@ -731,18 +1512,22 @@
     <w:lsdException w:name="List Table 5 Dark Accent 6" w:uiPriority="50"/>
     <w:lsdException w:name="List Table 6 Colorful Accent 6" w:uiPriority="51"/>
     <w:lsdException w:name="List Table 7 Colorful Accent 6" w:uiPriority="52"/>
+    <w:lsdException w:name="Mention" w:semiHidden="1" w:unhideWhenUsed="1"/>
+    <w:lsdException w:name="Smart Hyperlink" w:semiHidden="1" w:unhideWhenUsed="1"/>
+    <w:lsdException w:name="Hashtag" w:semiHidden="1" w:unhideWhenUsed="1"/>
+    <w:lsdException w:name="Unresolved Mention" w:semiHidden="1" w:unhideWhenUsed="1"/>
   </w:latentStyles>
   <w:style w:type="paragraph" w:default="1" w:styleId="Normal">
     <w:name w:val="Normal"/>
     <w:qFormat/>
   </w:style>
-  <w:style w:type="character" w:default="1" w:styleId="Fuentedeprrafopredeter">
+  <w:style w:type="character" w:default="1" w:styleId="DefaultParagraphFont">
     <w:name w:val="Default Paragraph Font"/>
     <w:uiPriority w:val="1"/>
     <w:semiHidden/>
     <w:unhideWhenUsed/>
   </w:style>
-  <w:style w:type="table" w:default="1" w:styleId="Tablanormal">
+  <w:style w:type="table" w:default="1" w:styleId="TableNormal">
     <w:name w:val="Normal Table"/>
     <w:uiPriority w:val="99"/>
     <w:semiHidden/>
@@ -757,15 +1542,15 @@
       </w:tblCellMar>
     </w:tblPr>
   </w:style>
-  <w:style w:type="numbering" w:default="1" w:styleId="Sinlista">
+  <w:style w:type="numbering" w:default="1" w:styleId="NoList">
     <w:name w:val="No List"/>
     <w:uiPriority w:val="99"/>
     <w:semiHidden/>
     <w:unhideWhenUsed/>
   </w:style>
-  <w:style w:type="table" w:styleId="Tablaconcuadrcula">
+  <w:style w:type="table" w:styleId="TableGrid">
     <w:name w:val="Table Grid"/>
-    <w:basedOn w:val="Tablanormal"/>
+    <w:basedOn w:val="TableNormal"/>
     <w:uiPriority w:val="39"/>
     <w:rsid w:val="004A6DB5"/>
     <w:pPr>
@@ -781,6 +1566,50 @@
         <w:insideV w:val="single" w:sz="4" w:space="0" w:color="auto"/>
       </w:tblBorders>
     </w:tblPr>
+  </w:style>
+  <w:style w:type="paragraph" w:styleId="Header">
+    <w:name w:val="header"/>
+    <w:basedOn w:val="Normal"/>
+    <w:link w:val="HeaderChar"/>
+    <w:uiPriority w:val="99"/>
+    <w:unhideWhenUsed/>
+    <w:rsid w:val="00330047"/>
+    <w:pPr>
+      <w:tabs>
+        <w:tab w:val="center" w:pos="4419"/>
+        <w:tab w:val="right" w:pos="8838"/>
+      </w:tabs>
+      <w:spacing w:after="0" w:line="240" w:lineRule="auto"/>
+    </w:pPr>
+  </w:style>
+  <w:style w:type="character" w:customStyle="1" w:styleId="HeaderChar">
+    <w:name w:val="Header Char"/>
+    <w:basedOn w:val="DefaultParagraphFont"/>
+    <w:link w:val="Header"/>
+    <w:uiPriority w:val="99"/>
+    <w:rsid w:val="00330047"/>
+  </w:style>
+  <w:style w:type="paragraph" w:styleId="Footer">
+    <w:name w:val="footer"/>
+    <w:basedOn w:val="Normal"/>
+    <w:link w:val="FooterChar"/>
+    <w:uiPriority w:val="99"/>
+    <w:unhideWhenUsed/>
+    <w:rsid w:val="00330047"/>
+    <w:pPr>
+      <w:tabs>
+        <w:tab w:val="center" w:pos="4419"/>
+        <w:tab w:val="right" w:pos="8838"/>
+      </w:tabs>
+      <w:spacing w:after="0" w:line="240" w:lineRule="auto"/>
+    </w:pPr>
+  </w:style>
+  <w:style w:type="character" w:customStyle="1" w:styleId="FooterChar">
+    <w:name w:val="Footer Char"/>
+    <w:basedOn w:val="DefaultParagraphFont"/>
+    <w:link w:val="Footer"/>
+    <w:uiPriority w:val="99"/>
+    <w:rsid w:val="00330047"/>
   </w:style>
 </w:styles>
 </file>

</xml_diff>

<commit_message>
Tablas del documento completadas. Quedan 10 a y b del taller por hacer
</commit_message>
<xml_diff>
--- a/docs/Documento Análisis de Algortimos.docx
+++ b/docs/Documento Análisis de Algortimos.docx
@@ -110,23 +110,31 @@
           <w:tcPr>
             <w:tcW w:w="1765" w:type="dxa"/>
           </w:tcPr>
-          <w:p/>
-        </w:tc>
-        <w:tc>
-          <w:tcPr>
-            <w:tcW w:w="1766" w:type="dxa"/>
-          </w:tcPr>
-          <w:p>
-            <w:r>
-              <w:t>1351</w:t>
-            </w:r>
-          </w:p>
-        </w:tc>
-        <w:tc>
-          <w:tcPr>
-            <w:tcW w:w="1766" w:type="dxa"/>
-          </w:tcPr>
-          <w:p/>
+          <w:p>
+            <w:r>
+              <w:t>7459</w:t>
+            </w:r>
+          </w:p>
+        </w:tc>
+        <w:tc>
+          <w:tcPr>
+            <w:tcW w:w="1766" w:type="dxa"/>
+          </w:tcPr>
+          <w:p>
+            <w:r>
+              <w:t>3317</w:t>
+            </w:r>
+          </w:p>
+        </w:tc>
+        <w:tc>
+          <w:tcPr>
+            <w:tcW w:w="1766" w:type="dxa"/>
+          </w:tcPr>
+          <w:p>
+            <w:r>
+              <w:t>3405</w:t>
+            </w:r>
+          </w:p>
         </w:tc>
       </w:tr>
       <w:tr>
@@ -144,23 +152,31 @@
           <w:tcPr>
             <w:tcW w:w="1765" w:type="dxa"/>
           </w:tcPr>
-          <w:p/>
-        </w:tc>
-        <w:tc>
-          <w:tcPr>
-            <w:tcW w:w="1766" w:type="dxa"/>
-          </w:tcPr>
-          <w:p>
-            <w:r>
-              <w:t>2762</w:t>
-            </w:r>
-          </w:p>
-        </w:tc>
-        <w:tc>
-          <w:tcPr>
-            <w:tcW w:w="1766" w:type="dxa"/>
-          </w:tcPr>
-          <w:p/>
+          <w:p>
+            <w:r>
+              <w:t>16624</w:t>
+            </w:r>
+          </w:p>
+        </w:tc>
+        <w:tc>
+          <w:tcPr>
+            <w:tcW w:w="1766" w:type="dxa"/>
+          </w:tcPr>
+          <w:p>
+            <w:r>
+              <w:t>7182</w:t>
+            </w:r>
+          </w:p>
+        </w:tc>
+        <w:tc>
+          <w:tcPr>
+            <w:tcW w:w="1766" w:type="dxa"/>
+          </w:tcPr>
+          <w:p>
+            <w:r>
+              <w:t>7014</w:t>
+            </w:r>
+          </w:p>
         </w:tc>
       </w:tr>
       <w:tr>
@@ -178,23 +194,31 @@
           <w:tcPr>
             <w:tcW w:w="1765" w:type="dxa"/>
           </w:tcPr>
-          <w:p/>
-        </w:tc>
-        <w:tc>
-          <w:tcPr>
-            <w:tcW w:w="1766" w:type="dxa"/>
-          </w:tcPr>
-          <w:p>
-            <w:r>
-              <w:t>3955</w:t>
-            </w:r>
-          </w:p>
-        </w:tc>
-        <w:tc>
-          <w:tcPr>
-            <w:tcW w:w="1766" w:type="dxa"/>
-          </w:tcPr>
-          <w:p/>
+          <w:p>
+            <w:r>
+              <w:t>26504</w:t>
+            </w:r>
+          </w:p>
+        </w:tc>
+        <w:tc>
+          <w:tcPr>
+            <w:tcW w:w="1766" w:type="dxa"/>
+          </w:tcPr>
+          <w:p>
+            <w:r>
+              <w:t>11710</w:t>
+            </w:r>
+          </w:p>
+        </w:tc>
+        <w:tc>
+          <w:tcPr>
+            <w:tcW w:w="1766" w:type="dxa"/>
+          </w:tcPr>
+          <w:p>
+            <w:r>
+              <w:t>11577</w:t>
+            </w:r>
+          </w:p>
         </w:tc>
       </w:tr>
       <w:tr>
@@ -212,23 +236,31 @@
           <w:tcPr>
             <w:tcW w:w="1765" w:type="dxa"/>
           </w:tcPr>
-          <w:p/>
-        </w:tc>
-        <w:tc>
-          <w:tcPr>
-            <w:tcW w:w="1766" w:type="dxa"/>
-          </w:tcPr>
-          <w:p>
-            <w:r>
-              <w:t>5205</w:t>
-            </w:r>
-          </w:p>
-        </w:tc>
-        <w:tc>
-          <w:tcPr>
-            <w:tcW w:w="1766" w:type="dxa"/>
-          </w:tcPr>
-          <w:p/>
+          <w:p>
+            <w:r>
+              <w:t>37361</w:t>
+            </w:r>
+          </w:p>
+        </w:tc>
+        <w:tc>
+          <w:tcPr>
+            <w:tcW w:w="1766" w:type="dxa"/>
+          </w:tcPr>
+          <w:p>
+            <w:r>
+              <w:t>15941</w:t>
+            </w:r>
+          </w:p>
+        </w:tc>
+        <w:tc>
+          <w:tcPr>
+            <w:tcW w:w="1766" w:type="dxa"/>
+          </w:tcPr>
+          <w:p>
+            <w:r>
+              <w:t>15323</w:t>
+            </w:r>
+          </w:p>
         </w:tc>
       </w:tr>
       <w:tr>
@@ -246,23 +278,31 @@
           <w:tcPr>
             <w:tcW w:w="1765" w:type="dxa"/>
           </w:tcPr>
-          <w:p/>
-        </w:tc>
-        <w:tc>
-          <w:tcPr>
-            <w:tcW w:w="1766" w:type="dxa"/>
-          </w:tcPr>
-          <w:p>
-            <w:r>
-              <w:t>6278</w:t>
-            </w:r>
-          </w:p>
-        </w:tc>
-        <w:tc>
-          <w:tcPr>
-            <w:tcW w:w="1766" w:type="dxa"/>
-          </w:tcPr>
-          <w:p/>
+          <w:p>
+            <w:r>
+              <w:t>53378</w:t>
+            </w:r>
+          </w:p>
+        </w:tc>
+        <w:tc>
+          <w:tcPr>
+            <w:tcW w:w="1766" w:type="dxa"/>
+          </w:tcPr>
+          <w:p>
+            <w:r>
+              <w:t>19303</w:t>
+            </w:r>
+          </w:p>
+        </w:tc>
+        <w:tc>
+          <w:tcPr>
+            <w:tcW w:w="1766" w:type="dxa"/>
+          </w:tcPr>
+          <w:p>
+            <w:r>
+              <w:t>19985</w:t>
+            </w:r>
+          </w:p>
         </w:tc>
       </w:tr>
       <w:tr>
@@ -280,23 +320,31 @@
           <w:tcPr>
             <w:tcW w:w="1765" w:type="dxa"/>
           </w:tcPr>
-          <w:p/>
-        </w:tc>
-        <w:tc>
-          <w:tcPr>
-            <w:tcW w:w="1766" w:type="dxa"/>
-          </w:tcPr>
-          <w:p>
-            <w:r>
-              <w:t>7700</w:t>
-            </w:r>
-          </w:p>
-        </w:tc>
-        <w:tc>
-          <w:tcPr>
-            <w:tcW w:w="1766" w:type="dxa"/>
-          </w:tcPr>
-          <w:p/>
+          <w:p>
+            <w:r>
+              <w:t>67179</w:t>
+            </w:r>
+          </w:p>
+        </w:tc>
+        <w:tc>
+          <w:tcPr>
+            <w:tcW w:w="1766" w:type="dxa"/>
+          </w:tcPr>
+          <w:p>
+            <w:r>
+              <w:t>23520</w:t>
+            </w:r>
+          </w:p>
+        </w:tc>
+        <w:tc>
+          <w:tcPr>
+            <w:tcW w:w="1766" w:type="dxa"/>
+          </w:tcPr>
+          <w:p>
+            <w:r>
+              <w:t>24376</w:t>
+            </w:r>
+          </w:p>
         </w:tc>
       </w:tr>
       <w:tr>
@@ -314,23 +362,31 @@
           <w:tcPr>
             <w:tcW w:w="1765" w:type="dxa"/>
           </w:tcPr>
-          <w:p/>
-        </w:tc>
-        <w:tc>
-          <w:tcPr>
-            <w:tcW w:w="1766" w:type="dxa"/>
-          </w:tcPr>
-          <w:p>
-            <w:r>
-              <w:t>25378</w:t>
-            </w:r>
-          </w:p>
-        </w:tc>
-        <w:tc>
-          <w:tcPr>
-            <w:tcW w:w="1766" w:type="dxa"/>
-          </w:tcPr>
-          <w:p/>
+          <w:p>
+            <w:r>
+              <w:t>80704</w:t>
+            </w:r>
+          </w:p>
+        </w:tc>
+        <w:tc>
+          <w:tcPr>
+            <w:tcW w:w="1766" w:type="dxa"/>
+          </w:tcPr>
+          <w:p>
+            <w:r>
+              <w:t>27616</w:t>
+            </w:r>
+          </w:p>
+        </w:tc>
+        <w:tc>
+          <w:tcPr>
+            <w:tcW w:w="1766" w:type="dxa"/>
+          </w:tcPr>
+          <w:p>
+            <w:r>
+              <w:t>27808</w:t>
+            </w:r>
+          </w:p>
         </w:tc>
       </w:tr>
       <w:tr>
@@ -348,19 +404,31 @@
           <w:tcPr>
             <w:tcW w:w="1765" w:type="dxa"/>
           </w:tcPr>
-          <w:p/>
-        </w:tc>
-        <w:tc>
-          <w:tcPr>
-            <w:tcW w:w="1766" w:type="dxa"/>
-          </w:tcPr>
-          <w:p/>
-        </w:tc>
-        <w:tc>
-          <w:tcPr>
-            <w:tcW w:w="1766" w:type="dxa"/>
-          </w:tcPr>
-          <w:p/>
+          <w:p>
+            <w:r>
+              <w:t>90705</w:t>
+            </w:r>
+          </w:p>
+        </w:tc>
+        <w:tc>
+          <w:tcPr>
+            <w:tcW w:w="1766" w:type="dxa"/>
+          </w:tcPr>
+          <w:p>
+            <w:r>
+              <w:t>31945</w:t>
+            </w:r>
+          </w:p>
+        </w:tc>
+        <w:tc>
+          <w:tcPr>
+            <w:tcW w:w="1766" w:type="dxa"/>
+          </w:tcPr>
+          <w:p>
+            <w:r>
+              <w:t>32659</w:t>
+            </w:r>
+          </w:p>
         </w:tc>
       </w:tr>
     </w:tbl>
@@ -473,19 +541,31 @@
           <w:tcPr>
             <w:tcW w:w="1765" w:type="dxa"/>
           </w:tcPr>
-          <w:p/>
-        </w:tc>
-        <w:tc>
-          <w:tcPr>
-            <w:tcW w:w="1766" w:type="dxa"/>
-          </w:tcPr>
-          <w:p/>
-        </w:tc>
-        <w:tc>
-          <w:tcPr>
-            <w:tcW w:w="1766" w:type="dxa"/>
-          </w:tcPr>
-          <w:p/>
+          <w:p>
+            <w:r>
+              <w:t>2199</w:t>
+            </w:r>
+          </w:p>
+        </w:tc>
+        <w:tc>
+          <w:tcPr>
+            <w:tcW w:w="1766" w:type="dxa"/>
+          </w:tcPr>
+          <w:p>
+            <w:r>
+              <w:t>1837</w:t>
+            </w:r>
+          </w:p>
+        </w:tc>
+        <w:tc>
+          <w:tcPr>
+            <w:tcW w:w="1766" w:type="dxa"/>
+          </w:tcPr>
+          <w:p>
+            <w:r>
+              <w:t>2100</w:t>
+            </w:r>
+          </w:p>
         </w:tc>
       </w:tr>
       <w:tr>
@@ -503,19 +583,31 @@
           <w:tcPr>
             <w:tcW w:w="1765" w:type="dxa"/>
           </w:tcPr>
-          <w:p/>
-        </w:tc>
-        <w:tc>
-          <w:tcPr>
-            <w:tcW w:w="1766" w:type="dxa"/>
-          </w:tcPr>
-          <w:p/>
-        </w:tc>
-        <w:tc>
-          <w:tcPr>
-            <w:tcW w:w="1766" w:type="dxa"/>
-          </w:tcPr>
-          <w:p/>
+          <w:p>
+            <w:r>
+              <w:t>4804</w:t>
+            </w:r>
+          </w:p>
+        </w:tc>
+        <w:tc>
+          <w:tcPr>
+            <w:tcW w:w="1766" w:type="dxa"/>
+          </w:tcPr>
+          <w:p>
+            <w:r>
+              <w:t>4095</w:t>
+            </w:r>
+          </w:p>
+        </w:tc>
+        <w:tc>
+          <w:tcPr>
+            <w:tcW w:w="1766" w:type="dxa"/>
+          </w:tcPr>
+          <w:p>
+            <w:r>
+              <w:t>4497</w:t>
+            </w:r>
+          </w:p>
         </w:tc>
       </w:tr>
       <w:tr>
@@ -533,19 +625,31 @@
           <w:tcPr>
             <w:tcW w:w="1765" w:type="dxa"/>
           </w:tcPr>
-          <w:p/>
-        </w:tc>
-        <w:tc>
-          <w:tcPr>
-            <w:tcW w:w="1766" w:type="dxa"/>
-          </w:tcPr>
-          <w:p/>
-        </w:tc>
-        <w:tc>
-          <w:tcPr>
-            <w:tcW w:w="1766" w:type="dxa"/>
-          </w:tcPr>
-          <w:p/>
+          <w:p>
+            <w:r>
+              <w:t>7691</w:t>
+            </w:r>
+          </w:p>
+        </w:tc>
+        <w:tc>
+          <w:tcPr>
+            <w:tcW w:w="1766" w:type="dxa"/>
+          </w:tcPr>
+          <w:p>
+            <w:r>
+              <w:t>6378</w:t>
+            </w:r>
+          </w:p>
+        </w:tc>
+        <w:tc>
+          <w:tcPr>
+            <w:tcW w:w="1766" w:type="dxa"/>
+          </w:tcPr>
+          <w:p>
+            <w:r>
+              <w:t>7468</w:t>
+            </w:r>
+          </w:p>
         </w:tc>
       </w:tr>
       <w:tr>
@@ -563,19 +667,31 @@
           <w:tcPr>
             <w:tcW w:w="1765" w:type="dxa"/>
           </w:tcPr>
-          <w:p/>
-        </w:tc>
-        <w:tc>
-          <w:tcPr>
-            <w:tcW w:w="1766" w:type="dxa"/>
-          </w:tcPr>
-          <w:p/>
-        </w:tc>
-        <w:tc>
-          <w:tcPr>
-            <w:tcW w:w="1766" w:type="dxa"/>
-          </w:tcPr>
-          <w:p/>
+          <w:p>
+            <w:r>
+              <w:t>10019</w:t>
+            </w:r>
+          </w:p>
+        </w:tc>
+        <w:tc>
+          <w:tcPr>
+            <w:tcW w:w="1766" w:type="dxa"/>
+          </w:tcPr>
+          <w:p>
+            <w:r>
+              <w:t>9055</w:t>
+            </w:r>
+          </w:p>
+        </w:tc>
+        <w:tc>
+          <w:tcPr>
+            <w:tcW w:w="1766" w:type="dxa"/>
+          </w:tcPr>
+          <w:p>
+            <w:r>
+              <w:t>9691</w:t>
+            </w:r>
+          </w:p>
         </w:tc>
       </w:tr>
       <w:tr>
@@ -593,19 +709,31 @@
           <w:tcPr>
             <w:tcW w:w="1765" w:type="dxa"/>
           </w:tcPr>
-          <w:p/>
-        </w:tc>
-        <w:tc>
-          <w:tcPr>
-            <w:tcW w:w="1766" w:type="dxa"/>
-          </w:tcPr>
-          <w:p/>
-        </w:tc>
-        <w:tc>
-          <w:tcPr>
-            <w:tcW w:w="1766" w:type="dxa"/>
-          </w:tcPr>
-          <w:p/>
+          <w:p>
+            <w:r>
+              <w:t>13055</w:t>
+            </w:r>
+          </w:p>
+        </w:tc>
+        <w:tc>
+          <w:tcPr>
+            <w:tcW w:w="1766" w:type="dxa"/>
+          </w:tcPr>
+          <w:p>
+            <w:r>
+              <w:t>11156</w:t>
+            </w:r>
+          </w:p>
+        </w:tc>
+        <w:tc>
+          <w:tcPr>
+            <w:tcW w:w="1766" w:type="dxa"/>
+          </w:tcPr>
+          <w:p>
+            <w:r>
+              <w:t>12154</w:t>
+            </w:r>
+          </w:p>
         </w:tc>
       </w:tr>
       <w:tr>
@@ -623,19 +751,31 @@
           <w:tcPr>
             <w:tcW w:w="1765" w:type="dxa"/>
           </w:tcPr>
-          <w:p/>
-        </w:tc>
-        <w:tc>
-          <w:tcPr>
-            <w:tcW w:w="1766" w:type="dxa"/>
-          </w:tcPr>
-          <w:p/>
-        </w:tc>
-        <w:tc>
-          <w:tcPr>
-            <w:tcW w:w="1766" w:type="dxa"/>
-          </w:tcPr>
-          <w:p/>
+          <w:p>
+            <w:r>
+              <w:t>15716</w:t>
+            </w:r>
+          </w:p>
+        </w:tc>
+        <w:tc>
+          <w:tcPr>
+            <w:tcW w:w="1766" w:type="dxa"/>
+          </w:tcPr>
+          <w:p>
+            <w:r>
+              <w:t>12996</w:t>
+            </w:r>
+          </w:p>
+        </w:tc>
+        <w:tc>
+          <w:tcPr>
+            <w:tcW w:w="1766" w:type="dxa"/>
+          </w:tcPr>
+          <w:p>
+            <w:r>
+              <w:t>14390</w:t>
+            </w:r>
+          </w:p>
         </w:tc>
       </w:tr>
       <w:tr>
@@ -653,23 +793,31 @@
           <w:tcPr>
             <w:tcW w:w="1765" w:type="dxa"/>
           </w:tcPr>
-          <w:p/>
-        </w:tc>
-        <w:tc>
-          <w:tcPr>
-            <w:tcW w:w="1766" w:type="dxa"/>
-          </w:tcPr>
-          <w:p>
-            <w:r>
-              <w:t>14504</w:t>
-            </w:r>
-          </w:p>
-        </w:tc>
-        <w:tc>
-          <w:tcPr>
-            <w:tcW w:w="1766" w:type="dxa"/>
-          </w:tcPr>
-          <w:p/>
+          <w:p>
+            <w:r>
+              <w:t>17809</w:t>
+            </w:r>
+          </w:p>
+        </w:tc>
+        <w:tc>
+          <w:tcPr>
+            <w:tcW w:w="1766" w:type="dxa"/>
+          </w:tcPr>
+          <w:p>
+            <w:r>
+              <w:t>15406</w:t>
+            </w:r>
+          </w:p>
+        </w:tc>
+        <w:tc>
+          <w:tcPr>
+            <w:tcW w:w="1766" w:type="dxa"/>
+          </w:tcPr>
+          <w:p>
+            <w:r>
+              <w:t>17885</w:t>
+            </w:r>
+          </w:p>
         </w:tc>
       </w:tr>
       <w:tr>
@@ -687,19 +835,31 @@
           <w:tcPr>
             <w:tcW w:w="1765" w:type="dxa"/>
           </w:tcPr>
-          <w:p/>
-        </w:tc>
-        <w:tc>
-          <w:tcPr>
-            <w:tcW w:w="1766" w:type="dxa"/>
-          </w:tcPr>
-          <w:p/>
-        </w:tc>
-        <w:tc>
-          <w:tcPr>
-            <w:tcW w:w="1766" w:type="dxa"/>
-          </w:tcPr>
-          <w:p/>
+          <w:p>
+            <w:r>
+              <w:t>20193</w:t>
+            </w:r>
+          </w:p>
+        </w:tc>
+        <w:tc>
+          <w:tcPr>
+            <w:tcW w:w="1766" w:type="dxa"/>
+          </w:tcPr>
+          <w:p>
+            <w:r>
+              <w:t>17972</w:t>
+            </w:r>
+          </w:p>
+        </w:tc>
+        <w:tc>
+          <w:tcPr>
+            <w:tcW w:w="1766" w:type="dxa"/>
+          </w:tcPr>
+          <w:p>
+            <w:r>
+              <w:t>19029</w:t>
+            </w:r>
+          </w:p>
         </w:tc>
       </w:tr>
     </w:tbl>
@@ -812,19 +972,31 @@
           <w:tcPr>
             <w:tcW w:w="1765" w:type="dxa"/>
           </w:tcPr>
-          <w:p/>
-        </w:tc>
-        <w:tc>
-          <w:tcPr>
-            <w:tcW w:w="1766" w:type="dxa"/>
-          </w:tcPr>
-          <w:p/>
-        </w:tc>
-        <w:tc>
-          <w:tcPr>
-            <w:tcW w:w="1766" w:type="dxa"/>
-          </w:tcPr>
-          <w:p/>
+          <w:p>
+            <w:r>
+              <w:t>3480</w:t>
+            </w:r>
+          </w:p>
+        </w:tc>
+        <w:tc>
+          <w:tcPr>
+            <w:tcW w:w="1766" w:type="dxa"/>
+          </w:tcPr>
+          <w:p>
+            <w:r>
+              <w:t>1799</w:t>
+            </w:r>
+          </w:p>
+        </w:tc>
+        <w:tc>
+          <w:tcPr>
+            <w:tcW w:w="1766" w:type="dxa"/>
+          </w:tcPr>
+          <w:p>
+            <w:r>
+              <w:t>2097</w:t>
+            </w:r>
+          </w:p>
         </w:tc>
       </w:tr>
       <w:tr>
@@ -842,19 +1014,31 @@
           <w:tcPr>
             <w:tcW w:w="1765" w:type="dxa"/>
           </w:tcPr>
-          <w:p/>
-        </w:tc>
-        <w:tc>
-          <w:tcPr>
-            <w:tcW w:w="1766" w:type="dxa"/>
-          </w:tcPr>
-          <w:p/>
-        </w:tc>
-        <w:tc>
-          <w:tcPr>
-            <w:tcW w:w="1766" w:type="dxa"/>
-          </w:tcPr>
-          <w:p/>
+          <w:p>
+            <w:r>
+              <w:t>7449</w:t>
+            </w:r>
+          </w:p>
+        </w:tc>
+        <w:tc>
+          <w:tcPr>
+            <w:tcW w:w="1766" w:type="dxa"/>
+          </w:tcPr>
+          <w:p>
+            <w:r>
+              <w:t>3830</w:t>
+            </w:r>
+          </w:p>
+        </w:tc>
+        <w:tc>
+          <w:tcPr>
+            <w:tcW w:w="1766" w:type="dxa"/>
+          </w:tcPr>
+          <w:p>
+            <w:r>
+              <w:t>4370</w:t>
+            </w:r>
+          </w:p>
         </w:tc>
       </w:tr>
       <w:tr>
@@ -872,19 +1056,31 @@
           <w:tcPr>
             <w:tcW w:w="1765" w:type="dxa"/>
           </w:tcPr>
-          <w:p/>
-        </w:tc>
-        <w:tc>
-          <w:tcPr>
-            <w:tcW w:w="1766" w:type="dxa"/>
-          </w:tcPr>
-          <w:p/>
-        </w:tc>
-        <w:tc>
-          <w:tcPr>
-            <w:tcW w:w="1766" w:type="dxa"/>
-          </w:tcPr>
-          <w:p/>
+          <w:p>
+            <w:r>
+              <w:t>11187</w:t>
+            </w:r>
+          </w:p>
+        </w:tc>
+        <w:tc>
+          <w:tcPr>
+            <w:tcW w:w="1766" w:type="dxa"/>
+          </w:tcPr>
+          <w:p>
+            <w:r>
+              <w:t>6284</w:t>
+            </w:r>
+          </w:p>
+        </w:tc>
+        <w:tc>
+          <w:tcPr>
+            <w:tcW w:w="1766" w:type="dxa"/>
+          </w:tcPr>
+          <w:p>
+            <w:r>
+              <w:t>6926</w:t>
+            </w:r>
+          </w:p>
         </w:tc>
       </w:tr>
       <w:tr>
@@ -902,19 +1098,31 @@
           <w:tcPr>
             <w:tcW w:w="1765" w:type="dxa"/>
           </w:tcPr>
-          <w:p/>
-        </w:tc>
-        <w:tc>
-          <w:tcPr>
-            <w:tcW w:w="1766" w:type="dxa"/>
-          </w:tcPr>
-          <w:p/>
-        </w:tc>
-        <w:tc>
-          <w:tcPr>
-            <w:tcW w:w="1766" w:type="dxa"/>
-          </w:tcPr>
-          <w:p/>
+          <w:p>
+            <w:r>
+              <w:t>15983</w:t>
+            </w:r>
+          </w:p>
+        </w:tc>
+        <w:tc>
+          <w:tcPr>
+            <w:tcW w:w="1766" w:type="dxa"/>
+          </w:tcPr>
+          <w:p>
+            <w:r>
+              <w:t>8660</w:t>
+            </w:r>
+          </w:p>
+        </w:tc>
+        <w:tc>
+          <w:tcPr>
+            <w:tcW w:w="1766" w:type="dxa"/>
+          </w:tcPr>
+          <w:p>
+            <w:r>
+              <w:t>9198</w:t>
+            </w:r>
+          </w:p>
         </w:tc>
       </w:tr>
       <w:tr>
@@ -932,19 +1140,31 @@
           <w:tcPr>
             <w:tcW w:w="1765" w:type="dxa"/>
           </w:tcPr>
-          <w:p/>
-        </w:tc>
-        <w:tc>
-          <w:tcPr>
-            <w:tcW w:w="1766" w:type="dxa"/>
-          </w:tcPr>
-          <w:p/>
-        </w:tc>
-        <w:tc>
-          <w:tcPr>
-            <w:tcW w:w="1766" w:type="dxa"/>
-          </w:tcPr>
-          <w:p/>
+          <w:p>
+            <w:r>
+              <w:t>18752</w:t>
+            </w:r>
+          </w:p>
+        </w:tc>
+        <w:tc>
+          <w:tcPr>
+            <w:tcW w:w="1766" w:type="dxa"/>
+          </w:tcPr>
+          <w:p>
+            <w:r>
+              <w:t>10977</w:t>
+            </w:r>
+          </w:p>
+        </w:tc>
+        <w:tc>
+          <w:tcPr>
+            <w:tcW w:w="1766" w:type="dxa"/>
+          </w:tcPr>
+          <w:p>
+            <w:r>
+              <w:t>11901</w:t>
+            </w:r>
+          </w:p>
         </w:tc>
       </w:tr>
       <w:tr>
@@ -962,19 +1182,31 @@
           <w:tcPr>
             <w:tcW w:w="1765" w:type="dxa"/>
           </w:tcPr>
-          <w:p/>
-        </w:tc>
-        <w:tc>
-          <w:tcPr>
-            <w:tcW w:w="1766" w:type="dxa"/>
-          </w:tcPr>
-          <w:p/>
-        </w:tc>
-        <w:tc>
-          <w:tcPr>
-            <w:tcW w:w="1766" w:type="dxa"/>
-          </w:tcPr>
-          <w:p/>
+          <w:p>
+            <w:r>
+              <w:t>22912</w:t>
+            </w:r>
+          </w:p>
+        </w:tc>
+        <w:tc>
+          <w:tcPr>
+            <w:tcW w:w="1766" w:type="dxa"/>
+          </w:tcPr>
+          <w:p>
+            <w:r>
+              <w:t>12586</w:t>
+            </w:r>
+          </w:p>
+        </w:tc>
+        <w:tc>
+          <w:tcPr>
+            <w:tcW w:w="1766" w:type="dxa"/>
+          </w:tcPr>
+          <w:p>
+            <w:r>
+              <w:t>14613</w:t>
+            </w:r>
+          </w:p>
         </w:tc>
       </w:tr>
       <w:tr>
@@ -992,23 +1224,31 @@
           <w:tcPr>
             <w:tcW w:w="1765" w:type="dxa"/>
           </w:tcPr>
-          <w:p/>
-        </w:tc>
-        <w:tc>
-          <w:tcPr>
-            <w:tcW w:w="1766" w:type="dxa"/>
-          </w:tcPr>
-          <w:p>
-            <w:r>
-              <w:t>13529</w:t>
-            </w:r>
-          </w:p>
-        </w:tc>
-        <w:tc>
-          <w:tcPr>
-            <w:tcW w:w="1766" w:type="dxa"/>
-          </w:tcPr>
-          <w:p/>
+          <w:p>
+            <w:r>
+              <w:t>30808</w:t>
+            </w:r>
+          </w:p>
+        </w:tc>
+        <w:tc>
+          <w:tcPr>
+            <w:tcW w:w="1766" w:type="dxa"/>
+          </w:tcPr>
+          <w:p>
+            <w:r>
+              <w:t>14688</w:t>
+            </w:r>
+          </w:p>
+        </w:tc>
+        <w:tc>
+          <w:tcPr>
+            <w:tcW w:w="1766" w:type="dxa"/>
+          </w:tcPr>
+          <w:p>
+            <w:r>
+              <w:t>16830</w:t>
+            </w:r>
+          </w:p>
         </w:tc>
       </w:tr>
       <w:tr>
@@ -1026,19 +1266,31 @@
           <w:tcPr>
             <w:tcW w:w="1765" w:type="dxa"/>
           </w:tcPr>
-          <w:p/>
-        </w:tc>
-        <w:tc>
-          <w:tcPr>
-            <w:tcW w:w="1766" w:type="dxa"/>
-          </w:tcPr>
-          <w:p/>
-        </w:tc>
-        <w:tc>
-          <w:tcPr>
-            <w:tcW w:w="1766" w:type="dxa"/>
-          </w:tcPr>
-          <w:p/>
+          <w:p>
+            <w:r>
+              <w:t>30758</w:t>
+            </w:r>
+          </w:p>
+        </w:tc>
+        <w:tc>
+          <w:tcPr>
+            <w:tcW w:w="1766" w:type="dxa"/>
+          </w:tcPr>
+          <w:p>
+            <w:r>
+              <w:t>17869</w:t>
+            </w:r>
+          </w:p>
+        </w:tc>
+        <w:tc>
+          <w:tcPr>
+            <w:tcW w:w="1766" w:type="dxa"/>
+          </w:tcPr>
+          <w:p>
+            <w:r>
+              <w:t>19037</w:t>
+            </w:r>
+          </w:p>
         </w:tc>
       </w:tr>
     </w:tbl>
@@ -1249,6 +1501,7 @@
     <w:lsdException w:name="HTML Sample" w:semiHidden="1" w:unhideWhenUsed="1"/>
     <w:lsdException w:name="HTML Typewriter" w:semiHidden="1" w:unhideWhenUsed="1"/>
     <w:lsdException w:name="HTML Variable" w:semiHidden="1" w:unhideWhenUsed="1"/>
+    <w:lsdException w:name="Normal Table" w:semiHidden="1" w:unhideWhenUsed="1"/>
     <w:lsdException w:name="annotation subject" w:semiHidden="1" w:unhideWhenUsed="1"/>
     <w:lsdException w:name="No List" w:semiHidden="1" w:unhideWhenUsed="1"/>
     <w:lsdException w:name="Outline List 1" w:semiHidden="1" w:unhideWhenUsed="1"/>
@@ -1292,8 +1545,10 @@
     <w:lsdException w:name="Table Elegant" w:semiHidden="1" w:unhideWhenUsed="1"/>
     <w:lsdException w:name="Table Professional" w:semiHidden="1" w:unhideWhenUsed="1"/>
     <w:lsdException w:name="Table Subtle 1" w:semiHidden="1" w:unhideWhenUsed="1"/>
+    <w:lsdException w:name="Table Subtle 2" w:semiHidden="1" w:unhideWhenUsed="1"/>
     <w:lsdException w:name="Table Web 1" w:semiHidden="1" w:unhideWhenUsed="1"/>
     <w:lsdException w:name="Table Web 2" w:semiHidden="1" w:unhideWhenUsed="1"/>
+    <w:lsdException w:name="Table Web 3" w:semiHidden="1" w:unhideWhenUsed="1"/>
     <w:lsdException w:name="Balloon Text" w:semiHidden="1" w:unhideWhenUsed="1"/>
     <w:lsdException w:name="Table Grid" w:uiPriority="39"/>
     <w:lsdException w:name="Table Theme" w:semiHidden="1" w:unhideWhenUsed="1"/>

</xml_diff>